<commit_message>
hw2 part 1 small change
</commit_message>
<xml_diff>
--- a/hw2/HW2_107061123.docx
+++ b/hw2/HW2_107061123.docx
@@ -663,10 +663,10 @@
         </w:rPr>
         <w:lastRenderedPageBreak/>
         <w:drawing>
-          <wp:inline distT="0" distB="0" distL="0" distR="0" wp14:anchorId="39B929C3" wp14:editId="02B650D0">
-            <wp:extent cx="5273675" cy="7106970"/>
+          <wp:inline distT="0" distB="0" distL="0" distR="0" wp14:anchorId="177B2FC7" wp14:editId="4A11A996">
+            <wp:extent cx="5274310" cy="7456170"/>
             <wp:effectExtent l="0" t="0" r="0" b="0"/>
-            <wp:docPr id="4" name="圖片 4"/>
+            <wp:docPr id="3" name="圖片 3"/>
             <wp:cNvGraphicFramePr>
               <a:graphicFrameLocks xmlns:a="http://schemas.openxmlformats.org/drawingml/2006/main" noChangeAspect="1"/>
             </wp:cNvGraphicFramePr>
@@ -674,10 +674,10 @@
               <a:graphicData uri="http://schemas.openxmlformats.org/drawingml/2006/picture">
                 <pic:pic xmlns:pic="http://schemas.openxmlformats.org/drawingml/2006/picture">
                   <pic:nvPicPr>
-                    <pic:cNvPr id="4" name="圖片 4"/>
+                    <pic:cNvPr id="3" name="圖片 3"/>
                     <pic:cNvPicPr/>
                   </pic:nvPicPr>
-                  <pic:blipFill rotWithShape="1">
+                  <pic:blipFill>
                     <a:blip r:embed="rId7" cstate="print">
                       <a:extLst>
                         <a:ext uri="{28A0092B-C50C-407E-A947-70E740481C1C}">
@@ -685,25 +685,18 @@
                         </a:ext>
                       </a:extLst>
                     </a:blip>
-                    <a:srcRect t="1458" b="3215"/>
-                    <a:stretch/>
+                    <a:stretch>
+                      <a:fillRect/>
+                    </a:stretch>
                   </pic:blipFill>
-                  <pic:spPr bwMode="auto">
+                  <pic:spPr>
                     <a:xfrm>
                       <a:off x="0" y="0"/>
-                      <a:ext cx="5274310" cy="7107826"/>
+                      <a:ext cx="5274310" cy="7456170"/>
                     </a:xfrm>
                     <a:prstGeom prst="rect">
                       <a:avLst/>
                     </a:prstGeom>
-                    <a:ln>
-                      <a:noFill/>
-                    </a:ln>
-                    <a:extLst>
-                      <a:ext uri="{53640926-AAD7-44D8-BBD7-CCE9431645EC}">
-                        <a14:shadowObscured xmlns:a14="http://schemas.microsoft.com/office/drawing/2010/main"/>
-                      </a:ext>
-                    </a:extLst>
                   </pic:spPr>
                 </pic:pic>
               </a:graphicData>
@@ -778,9 +771,6 @@
         <w:adjustRightInd/>
         <w:spacing w:line="240" w:lineRule="auto"/>
         <w:textAlignment w:val="auto"/>
-        <w:rPr>
-          <w:rFonts w:hint="eastAsia"/>
-        </w:rPr>
       </w:pPr>
       <w:r>
         <w:br w:type="page"/>
@@ -1595,13 +1585,7 @@
       </w:r>
     </w:p>
     <w:p/>
-    <w:p>
-      <w:pPr>
-        <w:rPr>
-          <w:rFonts w:hint="eastAsia"/>
-        </w:rPr>
-      </w:pPr>
-    </w:p>
+    <w:p/>
     <w:p>
       <w:pPr>
         <w:widowControl/>
@@ -2253,10 +2237,10 @@
                   <v:path o:extrusionok="f" gradientshapeok="t" o:connecttype="rect"/>
                   <o:lock v:ext="edit" aspectratio="t"/>
                 </v:shapetype>
-                <v:shape id="_x0000_i1026" type="#_x0000_t75" alt="" style="width:317.25pt;height:180.35pt;mso-width-percent:0;mso-height-percent:0;mso-width-percent:0;mso-height-percent:0" o:ole="">
+                <v:shape id="_x0000_i1026" type="#_x0000_t75" alt="" style="width:317.1pt;height:180.25pt;mso-width-percent:0;mso-height-percent:0;mso-width-percent:0;mso-height-percent:0" o:ole="">
                   <v:imagedata r:id="rId9" o:title=""/>
                 </v:shape>
-                <o:OLEObject Type="Embed" ProgID="Visio.Drawing.11" ShapeID="_x0000_i1026" DrawAspect="Content" ObjectID="_1680205332" r:id="rId10"/>
+                <o:OLEObject Type="Embed" ProgID="Visio.Drawing.11" ShapeID="_x0000_i1026" DrawAspect="Content" ObjectID="_1680208341" r:id="rId10"/>
               </w:object>
             </w:r>
           </w:p>
@@ -2359,10 +2343,10 @@
                 <w:noProof/>
               </w:rPr>
               <w:object w:dxaOrig="5460" w:dyaOrig="2794" w14:anchorId="64A36696">
-                <v:shape id="_x0000_i1025" type="#_x0000_t75" alt="" style="width:273.75pt;height:139.7pt;mso-width-percent:0;mso-height-percent:0;mso-width-percent:0;mso-height-percent:0" o:ole="">
+                <v:shape id="_x0000_i1025" type="#_x0000_t75" alt="" style="width:274.15pt;height:140.2pt;mso-width-percent:0;mso-height-percent:0;mso-width-percent:0;mso-height-percent:0" o:ole="">
                   <v:imagedata r:id="rId11" o:title=""/>
                 </v:shape>
-                <o:OLEObject Type="Embed" ProgID="Visio.Drawing.11" ShapeID="_x0000_i1025" DrawAspect="Content" ObjectID="_1680205333" r:id="rId12"/>
+                <o:OLEObject Type="Embed" ProgID="Visio.Drawing.11" ShapeID="_x0000_i1025" DrawAspect="Content" ObjectID="_1680208342" r:id="rId12"/>
               </w:object>
             </w:r>
           </w:p>

</xml_diff>